<commit_message>
slight modifications to the Explanations file
</commit_message>
<xml_diff>
--- a/Explanations.docx
+++ b/Explanations.docx
@@ -4,369 +4,591 @@
   <w:body>
     <w:p>
       <w:pPr>
-        <w:rPr>
+        <w:pStyle w:val="Heading2"/>
+        <w:rPr>
+          <w:sz w:val="28"/>
+          <w:szCs w:val="28"/>
           <w:lang w:val="en-US"/>
         </w:rPr>
       </w:pPr>
       <w:r>
         <w:rPr>
+          <w:sz w:val="28"/>
+          <w:szCs w:val="28"/>
           <w:lang w:val="en-US"/>
         </w:rPr>
         <w:t>Question 1:</w:t>
+      </w:r>
+    </w:p>
+    <w:p>
+      <w:pPr>
+        <w:rPr>
+          <w:sz w:val="24"/>
+          <w:szCs w:val="24"/>
+          <w:lang w:val="en-US"/>
+        </w:rPr>
+      </w:pPr>
+      <w:r>
+        <w:rPr>
+          <w:sz w:val="24"/>
+          <w:szCs w:val="24"/>
+          <w:lang w:val="en-US"/>
+        </w:rPr>
+        <w:t>The general problem</w:t>
+      </w:r>
+      <w:r>
+        <w:rPr>
+          <w:sz w:val="24"/>
+          <w:szCs w:val="24"/>
+          <w:lang w:val="en-US"/>
+        </w:rPr>
+        <w:t xml:space="preserve"> with</w:t>
+      </w:r>
+      <w:r>
+        <w:rPr>
+          <w:sz w:val="24"/>
+          <w:szCs w:val="24"/>
+          <w:lang w:val="en-US"/>
+        </w:rPr>
+        <w:t xml:space="preserve"> using ‘for’ loops to initialize vectors is the comparison each rotation encapsulates</w:t>
+      </w:r>
+      <w:r>
+        <w:rPr>
+          <w:sz w:val="24"/>
+          <w:szCs w:val="24"/>
+          <w:lang w:val="en-US"/>
+        </w:rPr>
+        <w:t>,</w:t>
+      </w:r>
+      <w:r>
+        <w:rPr>
+          <w:sz w:val="24"/>
+          <w:szCs w:val="24"/>
+          <w:lang w:val="en-US"/>
+        </w:rPr>
+        <w:t xml:space="preserve"> </w:t>
+      </w:r>
+      <w:r>
+        <w:rPr>
+          <w:sz w:val="24"/>
+          <w:szCs w:val="24"/>
+          <w:lang w:val="en-US"/>
+        </w:rPr>
+        <w:t xml:space="preserve">which accumulates </w:t>
+      </w:r>
+      <w:proofErr w:type="gramStart"/>
+      <w:r>
+        <w:rPr>
+          <w:sz w:val="24"/>
+          <w:szCs w:val="24"/>
+          <w:lang w:val="en-US"/>
+        </w:rPr>
+        <w:t>to</w:t>
+      </w:r>
+      <w:proofErr w:type="gramEnd"/>
+      <w:r>
+        <w:rPr>
+          <w:sz w:val="24"/>
+          <w:szCs w:val="24"/>
+          <w:lang w:val="en-US"/>
+        </w:rPr>
+        <w:t xml:space="preserve"> a long period, as shown in this question</w:t>
+      </w:r>
+      <w:r>
+        <w:rPr>
+          <w:sz w:val="24"/>
+          <w:szCs w:val="24"/>
+          <w:lang w:val="en-US"/>
+        </w:rPr>
+        <w:t>. The usage of STL functions modif</w:t>
+      </w:r>
+      <w:r>
+        <w:rPr>
+          <w:sz w:val="24"/>
+          <w:szCs w:val="24"/>
+          <w:lang w:val="en-US"/>
+        </w:rPr>
+        <w:t>ies</w:t>
+      </w:r>
+      <w:r>
+        <w:rPr>
+          <w:sz w:val="24"/>
+          <w:szCs w:val="24"/>
+          <w:lang w:val="en-US"/>
+        </w:rPr>
+        <w:t xml:space="preserve"> the contents</w:t>
+      </w:r>
+      <w:r>
+        <w:rPr>
+          <w:sz w:val="24"/>
+          <w:szCs w:val="24"/>
+          <w:lang w:val="en-US"/>
+        </w:rPr>
+        <w:t xml:space="preserve"> of the vectors</w:t>
+      </w:r>
+      <w:r>
+        <w:rPr>
+          <w:sz w:val="24"/>
+          <w:szCs w:val="24"/>
+          <w:lang w:val="en-US"/>
+        </w:rPr>
+        <w:t xml:space="preserve"> directly and </w:t>
+      </w:r>
+      <w:r>
+        <w:rPr>
+          <w:sz w:val="24"/>
+          <w:szCs w:val="24"/>
+          <w:lang w:val="en-US"/>
+        </w:rPr>
+        <w:t>does</w:t>
+      </w:r>
+      <w:r>
+        <w:rPr>
+          <w:sz w:val="24"/>
+          <w:szCs w:val="24"/>
+          <w:lang w:val="en-US"/>
+        </w:rPr>
+        <w:t xml:space="preserve"> not require the </w:t>
+      </w:r>
+      <w:r>
+        <w:rPr>
+          <w:sz w:val="24"/>
+          <w:szCs w:val="24"/>
+          <w:lang w:val="en-US"/>
+        </w:rPr>
+        <w:t>additional comparison time</w:t>
+      </w:r>
+      <w:r>
+        <w:rPr>
+          <w:sz w:val="24"/>
+          <w:szCs w:val="24"/>
+          <w:lang w:val="en-US"/>
+        </w:rPr>
+        <w:t>.</w:t>
+      </w:r>
+    </w:p>
+    <w:p>
+      <w:pPr>
+        <w:rPr>
+          <w:sz w:val="24"/>
+          <w:szCs w:val="24"/>
+          <w:lang w:val="en-US"/>
+        </w:rPr>
+      </w:pPr>
+      <w:r>
+        <w:rPr>
+          <w:sz w:val="24"/>
+          <w:szCs w:val="24"/>
+          <w:lang w:val="en-US"/>
+        </w:rPr>
+        <w:t>STL</w:t>
+      </w:r>
+      <w:r>
+        <w:rPr>
+          <w:sz w:val="24"/>
+          <w:szCs w:val="24"/>
+          <w:lang w:val="en-US"/>
+        </w:rPr>
+        <w:t xml:space="preserve"> </w:t>
+      </w:r>
+      <w:r>
+        <w:rPr>
+          <w:sz w:val="24"/>
+          <w:szCs w:val="24"/>
+          <w:lang w:val="en-US"/>
+        </w:rPr>
+        <w:t>iota is used to initialize the vector with increasing numbers. STL</w:t>
+      </w:r>
+      <w:r>
+        <w:rPr>
+          <w:sz w:val="24"/>
+          <w:szCs w:val="24"/>
+          <w:lang w:val="en-US"/>
+        </w:rPr>
+        <w:t xml:space="preserve"> </w:t>
+      </w:r>
+      <w:r>
+        <w:rPr>
+          <w:sz w:val="24"/>
+          <w:szCs w:val="24"/>
+          <w:lang w:val="en-US"/>
+        </w:rPr>
+        <w:t xml:space="preserve">fill is used to enter the output vectors into the </w:t>
+      </w:r>
+      <w:proofErr w:type="spellStart"/>
+      <w:r>
+        <w:rPr>
+          <w:sz w:val="24"/>
+          <w:szCs w:val="24"/>
+          <w:lang w:val="en-US"/>
+        </w:rPr>
+        <w:t>vecOfVecs</w:t>
+      </w:r>
+      <w:proofErr w:type="spellEnd"/>
+      <w:r>
+        <w:rPr>
+          <w:sz w:val="24"/>
+          <w:szCs w:val="24"/>
+          <w:lang w:val="en-US"/>
+        </w:rPr>
+        <w:t>.</w:t>
+      </w:r>
+    </w:p>
+    <w:p>
+      <w:pPr>
+        <w:rPr>
+          <w:sz w:val="24"/>
+          <w:szCs w:val="24"/>
+          <w:lang w:val="en-US"/>
+        </w:rPr>
+      </w:pPr>
+      <w:r>
+        <w:rPr>
+          <w:sz w:val="24"/>
+          <w:szCs w:val="24"/>
+          <w:lang w:val="en-US"/>
+        </w:rPr>
+        <w:t xml:space="preserve">For the next </w:t>
+      </w:r>
+      <w:r>
+        <w:rPr>
+          <w:sz w:val="24"/>
+          <w:szCs w:val="24"/>
+          <w:lang w:val="en-US"/>
+        </w:rPr>
+        <w:t>two</w:t>
+      </w:r>
+      <w:r>
+        <w:rPr>
+          <w:sz w:val="24"/>
+          <w:szCs w:val="24"/>
+          <w:lang w:val="en-US"/>
+        </w:rPr>
+        <w:t xml:space="preserve"> tasks, STL accumulate is used, once to count the elements’ total using a nested accumulate lambda function to sum the nested vectors, and a second time to “flatten” the </w:t>
+      </w:r>
+      <w:proofErr w:type="spellStart"/>
+      <w:r>
+        <w:rPr>
+          <w:sz w:val="24"/>
+          <w:szCs w:val="24"/>
+          <w:lang w:val="en-US"/>
+        </w:rPr>
+        <w:t>vecOfVecs</w:t>
+      </w:r>
+      <w:proofErr w:type="spellEnd"/>
+      <w:r>
+        <w:rPr>
+          <w:sz w:val="24"/>
+          <w:szCs w:val="24"/>
+          <w:lang w:val="en-US"/>
+        </w:rPr>
+        <w:t xml:space="preserve"> into a </w:t>
+      </w:r>
+      <w:r>
+        <w:rPr>
+          <w:sz w:val="24"/>
+          <w:szCs w:val="24"/>
+          <w:lang w:val="en-US"/>
+        </w:rPr>
+        <w:t>one-dimensional</w:t>
+      </w:r>
+      <w:r>
+        <w:rPr>
+          <w:sz w:val="24"/>
+          <w:szCs w:val="24"/>
+          <w:lang w:val="en-US"/>
+        </w:rPr>
+        <w:t xml:space="preserve"> array, using a lambda function that concatenates the nested arrays to each other.</w:t>
       </w:r>
     </w:p>
     <w:p>
       <w:pPr>
         <w:spacing w:line="276" w:lineRule="auto"/>
         <w:rPr>
+          <w:sz w:val="24"/>
+          <w:szCs w:val="24"/>
           <w:lang w:val="en-US"/>
         </w:rPr>
       </w:pPr>
-      <w:r>
-        <w:rPr>
-          <w:lang w:val="en-US"/>
-        </w:rPr>
-        <w:t>The general problem</w:t>
-      </w:r>
-      <w:r>
-        <w:rPr>
-          <w:lang w:val="en-US"/>
-        </w:rPr>
-        <w:t xml:space="preserve"> with</w:t>
-      </w:r>
-      <w:r>
-        <w:rPr>
-          <w:lang w:val="en-US"/>
-        </w:rPr>
-        <w:t xml:space="preserve"> using ‘for’ loops to initialize vectors is the comparison each rotation encapsulates. The usage of STL functions modif</w:t>
-      </w:r>
-      <w:r>
-        <w:rPr>
-          <w:lang w:val="en-US"/>
-        </w:rPr>
-        <w:t>ies</w:t>
-      </w:r>
-      <w:r>
-        <w:rPr>
-          <w:lang w:val="en-US"/>
-        </w:rPr>
-        <w:t xml:space="preserve"> the contents</w:t>
-      </w:r>
-      <w:r>
-        <w:rPr>
-          <w:lang w:val="en-US"/>
-        </w:rPr>
-        <w:t xml:space="preserve"> of the vectors</w:t>
-      </w:r>
-      <w:r>
-        <w:rPr>
-          <w:lang w:val="en-US"/>
-        </w:rPr>
-        <w:t xml:space="preserve"> directly and </w:t>
-      </w:r>
-      <w:proofErr w:type="gramStart"/>
-      <w:r>
-        <w:rPr>
-          <w:lang w:val="en-US"/>
-        </w:rPr>
-        <w:t>do</w:t>
-      </w:r>
-      <w:proofErr w:type="gramEnd"/>
-      <w:r>
-        <w:rPr>
-          <w:lang w:val="en-US"/>
-        </w:rPr>
-        <w:t xml:space="preserve"> not require the </w:t>
-      </w:r>
-      <w:r>
-        <w:rPr>
-          <w:lang w:val="en-US"/>
-        </w:rPr>
-        <w:t>additional comparison time, which accumulates to a long period, as shown in this question.</w:t>
+    </w:p>
+    <w:p>
+      <w:pPr>
+        <w:pStyle w:val="Heading2"/>
+        <w:rPr>
+          <w:sz w:val="28"/>
+          <w:szCs w:val="28"/>
+          <w:lang w:val="en-US"/>
+        </w:rPr>
+      </w:pPr>
+      <w:r>
+        <w:rPr>
+          <w:sz w:val="28"/>
+          <w:szCs w:val="28"/>
+          <w:lang w:val="en-US"/>
+        </w:rPr>
+        <w:t>Question 2:</w:t>
       </w:r>
     </w:p>
     <w:p>
       <w:pPr>
         <w:spacing w:line="276" w:lineRule="auto"/>
         <w:rPr>
+          <w:sz w:val="24"/>
+          <w:szCs w:val="24"/>
           <w:lang w:val="en-US"/>
         </w:rPr>
       </w:pPr>
       <w:r>
         <w:rPr>
-          <w:lang w:val="en-US"/>
-        </w:rPr>
-        <w:t>STL</w:t>
-      </w:r>
-      <w:r>
-        <w:rPr>
-          <w:lang w:val="en-US"/>
-        </w:rPr>
-        <w:t xml:space="preserve"> </w:t>
-      </w:r>
-      <w:r>
-        <w:rPr>
-          <w:lang w:val="en-US"/>
-        </w:rPr>
-        <w:t>iota is used to initialize the vector with increasing numbers. STL</w:t>
-      </w:r>
-      <w:r>
-        <w:rPr>
-          <w:lang w:val="en-US"/>
-        </w:rPr>
-        <w:t xml:space="preserve"> </w:t>
-      </w:r>
-      <w:r>
-        <w:rPr>
-          <w:lang w:val="en-US"/>
-        </w:rPr>
-        <w:t xml:space="preserve">fill is used to enter the output vectors into the </w:t>
-      </w:r>
-      <w:proofErr w:type="spellStart"/>
-      <w:r>
-        <w:rPr>
-          <w:lang w:val="en-US"/>
-        </w:rPr>
-        <w:t>vecOfVecs</w:t>
-      </w:r>
-      <w:proofErr w:type="spellEnd"/>
-      <w:r>
-        <w:rPr>
-          <w:lang w:val="en-US"/>
-        </w:rPr>
-        <w:t>.</w:t>
+          <w:sz w:val="24"/>
+          <w:szCs w:val="24"/>
+          <w:lang w:val="en-US"/>
+        </w:rPr>
+        <w:t xml:space="preserve">Adding threads to parallelize tasks is easy. The main problem is the global variable ‘sum’ that is modified by multiple threads, which can lead to mistakes in calculation - when </w:t>
+      </w:r>
+      <w:r>
+        <w:rPr>
+          <w:sz w:val="24"/>
+          <w:szCs w:val="24"/>
+          <w:lang w:val="en-US"/>
+        </w:rPr>
+        <w:t>multiple</w:t>
+      </w:r>
+      <w:r>
+        <w:rPr>
+          <w:sz w:val="24"/>
+          <w:szCs w:val="24"/>
+          <w:lang w:val="en-US"/>
+        </w:rPr>
+        <w:t xml:space="preserve"> threads try to modify the variable at once, the result </w:t>
+      </w:r>
+      <w:r>
+        <w:rPr>
+          <w:sz w:val="24"/>
+          <w:szCs w:val="24"/>
+          <w:lang w:val="en-US"/>
+        </w:rPr>
+        <w:t>becomes</w:t>
+      </w:r>
+      <w:r>
+        <w:rPr>
+          <w:sz w:val="24"/>
+          <w:szCs w:val="24"/>
+          <w:lang w:val="en-US"/>
+        </w:rPr>
+        <w:t xml:space="preserve"> corrupted.</w:t>
       </w:r>
     </w:p>
     <w:p>
       <w:pPr>
         <w:spacing w:line="276" w:lineRule="auto"/>
         <w:rPr>
+          <w:sz w:val="24"/>
+          <w:szCs w:val="24"/>
           <w:lang w:val="en-US"/>
         </w:rPr>
       </w:pPr>
       <w:r>
         <w:rPr>
-          <w:lang w:val="en-US"/>
-        </w:rPr>
-        <w:t xml:space="preserve">The overall runtime is compiled of </w:t>
-      </w:r>
-      <w:r>
-        <w:rPr>
-          <w:lang w:val="en-US"/>
-        </w:rPr>
-        <w:t>(</w:t>
-      </w:r>
-      <w:r>
-        <w:rPr>
-          <w:lang w:val="en-US"/>
-        </w:rPr>
-        <w:t>ELEMENT_COUNT increments and assignments</w:t>
-      </w:r>
-      <w:r>
-        <w:rPr>
-          <w:lang w:val="en-US"/>
-        </w:rPr>
-        <w:t>)</w:t>
-      </w:r>
-      <w:r>
-        <w:rPr>
-          <w:lang w:val="en-US"/>
-        </w:rPr>
-        <w:t xml:space="preserve"> times </w:t>
-      </w:r>
-      <w:r>
-        <w:rPr>
-          <w:lang w:val="en-US"/>
-        </w:rPr>
-        <w:t>(</w:t>
-      </w:r>
-      <w:r>
-        <w:rPr>
-          <w:lang w:val="en-US"/>
-        </w:rPr>
-        <w:t>ITERATIONS assignments</w:t>
-      </w:r>
-      <w:r>
-        <w:rPr>
-          <w:lang w:val="en-US"/>
-        </w:rPr>
-        <w:t>)</w:t>
-      </w:r>
-      <w:r>
-        <w:rPr>
-          <w:lang w:val="en-US"/>
-        </w:rPr>
-        <w:t>.</w:t>
+          <w:sz w:val="24"/>
+          <w:szCs w:val="24"/>
+          <w:lang w:val="en-US"/>
+        </w:rPr>
+        <w:t>The solution is to use a mutex to lock the sensitive code in which the common variable is modified and unlock it after the modification is over. That is the purpose of the mutex ‘</w:t>
+      </w:r>
+      <w:proofErr w:type="spellStart"/>
+      <w:r>
+        <w:rPr>
+          <w:sz w:val="24"/>
+          <w:szCs w:val="24"/>
+          <w:lang w:val="en-US"/>
+        </w:rPr>
+        <w:t>sumLock</w:t>
+      </w:r>
+      <w:proofErr w:type="spellEnd"/>
+      <w:r>
+        <w:rPr>
+          <w:sz w:val="24"/>
+          <w:szCs w:val="24"/>
+          <w:lang w:val="en-US"/>
+        </w:rPr>
+        <w:t>’ in the code.</w:t>
       </w:r>
     </w:p>
     <w:p>
       <w:pPr>
         <w:spacing w:line="276" w:lineRule="auto"/>
         <w:rPr>
+          <w:sz w:val="24"/>
+          <w:szCs w:val="24"/>
           <w:lang w:val="en-US"/>
         </w:rPr>
       </w:pPr>
-      <w:r>
-        <w:rPr>
-          <w:lang w:val="en-US"/>
-        </w:rPr>
-        <w:t>For the next to tasks, STL accumulate is used, once to count the elements’ total</w:t>
-      </w:r>
-      <w:r>
-        <w:rPr>
-          <w:lang w:val="en-US"/>
-        </w:rPr>
-        <w:t>,</w:t>
-      </w:r>
-      <w:r>
-        <w:rPr>
-          <w:lang w:val="en-US"/>
-        </w:rPr>
-        <w:t xml:space="preserve"> using a nested accumulate lambda function to sum the nested vectors, and a second time to “flatten” the </w:t>
-      </w:r>
-      <w:proofErr w:type="spellStart"/>
-      <w:r>
-        <w:rPr>
-          <w:lang w:val="en-US"/>
-        </w:rPr>
-        <w:t>vecOfVecs</w:t>
-      </w:r>
-      <w:proofErr w:type="spellEnd"/>
-      <w:r>
-        <w:rPr>
-          <w:lang w:val="en-US"/>
-        </w:rPr>
-        <w:t xml:space="preserve"> into a </w:t>
-      </w:r>
-      <w:r>
-        <w:rPr>
-          <w:lang w:val="en-US"/>
-        </w:rPr>
-        <w:t>one-dimensional</w:t>
-      </w:r>
-      <w:r>
-        <w:rPr>
-          <w:lang w:val="en-US"/>
-        </w:rPr>
-        <w:t xml:space="preserve"> array, using a lambda function that concatenates the nested arrays to each other.</w:t>
+    </w:p>
+    <w:p>
+      <w:pPr>
+        <w:pStyle w:val="Heading2"/>
+        <w:rPr>
+          <w:sz w:val="28"/>
+          <w:szCs w:val="28"/>
+          <w:lang w:val="en-US"/>
+        </w:rPr>
+      </w:pPr>
+      <w:r>
+        <w:rPr>
+          <w:sz w:val="28"/>
+          <w:szCs w:val="28"/>
+          <w:lang w:val="en-US"/>
+        </w:rPr>
+        <w:t>Question 3:</w:t>
       </w:r>
     </w:p>
     <w:p>
       <w:pPr>
         <w:spacing w:line="276" w:lineRule="auto"/>
         <w:rPr>
+          <w:sz w:val="24"/>
+          <w:szCs w:val="24"/>
           <w:lang w:val="en-US"/>
         </w:rPr>
       </w:pPr>
+      <w:r>
+        <w:rPr>
+          <w:sz w:val="24"/>
+          <w:szCs w:val="24"/>
+          <w:lang w:val="en-US"/>
+        </w:rPr>
+        <w:t>The usage of a “classic” pointer is problematic when dealing with multiple detached threads – the threads can’t share the information about when the pointer can be deleted (when all threads finished their tasks), and without proper deletion, the memory leaks. Therefore, the pointer ‘payload’ in the original code creates a memory leak.</w:t>
+      </w:r>
     </w:p>
     <w:p>
       <w:pPr>
         <w:spacing w:line="276" w:lineRule="auto"/>
         <w:rPr>
+          <w:sz w:val="24"/>
+          <w:szCs w:val="24"/>
           <w:lang w:val="en-US"/>
         </w:rPr>
       </w:pPr>
       <w:r>
         <w:rPr>
-          <w:lang w:val="en-US"/>
-        </w:rPr>
-        <w:t>Question 2:</w:t>
-      </w:r>
-    </w:p>
-    <w:p>
-      <w:pPr>
-        <w:spacing w:line="276" w:lineRule="auto"/>
-        <w:rPr>
-          <w:lang w:val="en-US"/>
-        </w:rPr>
-      </w:pPr>
-      <w:r>
-        <w:rPr>
-          <w:lang w:val="en-US"/>
-        </w:rPr>
-        <w:t>Adding threads to parallelize tasks is easy. The main problem is the global variable ‘sum’ that is modified by multiple threads, which can lead to mistakes in calculation - when both threads try to modify the variable at once, the result gets corrupted.</w:t>
-      </w:r>
-    </w:p>
-    <w:p>
-      <w:pPr>
-        <w:spacing w:line="276" w:lineRule="auto"/>
-        <w:rPr>
-          <w:lang w:val="en-US"/>
-        </w:rPr>
-      </w:pPr>
-      <w:r>
-        <w:rPr>
-          <w:lang w:val="en-US"/>
-        </w:rPr>
-        <w:t>The solution is to use a mutex to lock the sensitive code in which the common variable is modified and unlock it after the modification is over. That is the purpose of the mutex ‘</w:t>
+          <w:sz w:val="24"/>
+          <w:szCs w:val="24"/>
+          <w:lang w:val="en-US"/>
+        </w:rPr>
+        <w:t xml:space="preserve">The way to fix this issue is by using smart pointers, and more specifically </w:t>
       </w:r>
       <w:proofErr w:type="spellStart"/>
       <w:r>
         <w:rPr>
-          <w:lang w:val="en-US"/>
-        </w:rPr>
-        <w:t>sumLock</w:t>
+          <w:sz w:val="24"/>
+          <w:szCs w:val="24"/>
+          <w:lang w:val="en-US"/>
+        </w:rPr>
+        <w:t>shared_ptr</w:t>
       </w:r>
       <w:proofErr w:type="spellEnd"/>
       <w:r>
         <w:rPr>
-          <w:lang w:val="en-US"/>
-        </w:rPr>
-        <w:t>’ in the code.</w:t>
-      </w:r>
-    </w:p>
-    <w:p>
-      <w:pPr>
-        <w:spacing w:line="276" w:lineRule="auto"/>
-        <w:rPr>
-          <w:lang w:val="en-US"/>
-        </w:rPr>
-      </w:pPr>
-    </w:p>
-    <w:p>
-      <w:pPr>
-        <w:spacing w:line="276" w:lineRule="auto"/>
-        <w:rPr>
-          <w:lang w:val="en-US"/>
-        </w:rPr>
-      </w:pPr>
-      <w:r>
-        <w:rPr>
-          <w:lang w:val="en-US"/>
-        </w:rPr>
-        <w:t>Question 3:</w:t>
-      </w:r>
-    </w:p>
-    <w:p>
-      <w:pPr>
-        <w:spacing w:line="276" w:lineRule="auto"/>
-        <w:rPr>
-          <w:lang w:val="en-US"/>
-        </w:rPr>
-      </w:pPr>
-      <w:r>
-        <w:rPr>
-          <w:lang w:val="en-US"/>
-        </w:rPr>
-        <w:t>The usage of a “classic” pointer is problematic when dealing with multiple detached threads – the threads can’t share the information about when the pointer can be deleted (when all threads finished their tasks), and without proper deletion, the memory leaks. Therefore, the pointer ‘payload’ in the original code creates a memory leak.</w:t>
-      </w:r>
-    </w:p>
-    <w:p>
-      <w:pPr>
-        <w:spacing w:line="276" w:lineRule="auto"/>
-        <w:rPr>
-          <w:lang w:val="en-US"/>
-        </w:rPr>
-      </w:pPr>
-      <w:r>
-        <w:rPr>
-          <w:lang w:val="en-US"/>
-        </w:rPr>
-        <w:t xml:space="preserve">The way to fix this issue is by using smart pointers, and more specifically </w:t>
+          <w:sz w:val="24"/>
+          <w:szCs w:val="24"/>
+          <w:lang w:val="en-US"/>
+        </w:rPr>
+        <w:t xml:space="preserve">. This pointer keeps a count of </w:t>
+      </w:r>
+      <w:r>
+        <w:rPr>
+          <w:sz w:val="24"/>
+          <w:szCs w:val="24"/>
+          <w:lang w:val="en-US"/>
+        </w:rPr>
+        <w:t xml:space="preserve">the number of </w:t>
+      </w:r>
+      <w:r>
+        <w:rPr>
+          <w:sz w:val="24"/>
+          <w:szCs w:val="24"/>
+          <w:lang w:val="en-US"/>
+        </w:rPr>
+        <w:t xml:space="preserve">instances it has, so when </w:t>
+      </w:r>
+      <w:r>
+        <w:rPr>
+          <w:sz w:val="24"/>
+          <w:szCs w:val="24"/>
+          <w:lang w:val="en-US"/>
+        </w:rPr>
+        <w:t xml:space="preserve">a copy of it is </w:t>
+      </w:r>
+      <w:r>
+        <w:rPr>
+          <w:sz w:val="24"/>
+          <w:szCs w:val="24"/>
+          <w:lang w:val="en-US"/>
+        </w:rPr>
+        <w:t>sent to a thread</w:t>
+      </w:r>
+      <w:r>
+        <w:rPr>
+          <w:sz w:val="24"/>
+          <w:szCs w:val="24"/>
+          <w:lang w:val="en-US"/>
+        </w:rPr>
+        <w:t xml:space="preserve">, </w:t>
+      </w:r>
+      <w:r>
+        <w:rPr>
+          <w:sz w:val="24"/>
+          <w:szCs w:val="24"/>
+          <w:lang w:val="en-US"/>
+        </w:rPr>
+        <w:t>it increases the count by one. When all instances are deleted</w:t>
+      </w:r>
+      <w:r>
+        <w:rPr>
+          <w:sz w:val="24"/>
+          <w:szCs w:val="24"/>
+          <w:lang w:val="en-US"/>
+        </w:rPr>
+        <w:t xml:space="preserve"> and the count depletes to 0</w:t>
+      </w:r>
+      <w:r>
+        <w:rPr>
+          <w:sz w:val="24"/>
+          <w:szCs w:val="24"/>
+          <w:lang w:val="en-US"/>
+        </w:rPr>
+        <w:t>, or more specifically whe</w:t>
+      </w:r>
+      <w:r>
+        <w:rPr>
+          <w:sz w:val="24"/>
+          <w:szCs w:val="24"/>
+          <w:lang w:val="en-US"/>
+        </w:rPr>
+        <w:t>n</w:t>
+      </w:r>
+      <w:r>
+        <w:rPr>
+          <w:sz w:val="24"/>
+          <w:szCs w:val="24"/>
+          <w:lang w:val="en-US"/>
+        </w:rPr>
+        <w:t xml:space="preserve"> all threads are </w:t>
+      </w:r>
+      <w:r>
+        <w:rPr>
+          <w:sz w:val="24"/>
+          <w:szCs w:val="24"/>
+          <w:lang w:val="en-US"/>
+        </w:rPr>
+        <w:t xml:space="preserve">terminated, the </w:t>
       </w:r>
       <w:proofErr w:type="spellStart"/>
       <w:r>
         <w:rPr>
+          <w:sz w:val="24"/>
+          <w:szCs w:val="24"/>
           <w:lang w:val="en-US"/>
         </w:rPr>
         <w:t>shared_ptr</w:t>
@@ -374,62 +596,8 @@
       <w:proofErr w:type="spellEnd"/>
       <w:r>
         <w:rPr>
-          <w:lang w:val="en-US"/>
-        </w:rPr>
-        <w:t xml:space="preserve">. This pointer keeps a count of instances it has, so when </w:t>
-      </w:r>
-      <w:r>
-        <w:rPr>
-          <w:lang w:val="en-US"/>
-        </w:rPr>
-        <w:t xml:space="preserve">a copy of it is </w:t>
-      </w:r>
-      <w:r>
-        <w:rPr>
-          <w:lang w:val="en-US"/>
-        </w:rPr>
-        <w:t xml:space="preserve">sent to a thread </w:t>
-      </w:r>
-      <w:r>
-        <w:rPr>
-          <w:lang w:val="en-US"/>
-        </w:rPr>
-        <w:t xml:space="preserve">– </w:t>
-      </w:r>
-      <w:r>
-        <w:rPr>
-          <w:lang w:val="en-US"/>
-        </w:rPr>
-        <w:t>it increases the count by one. When all instances are deleted, or more specifically whe</w:t>
-      </w:r>
-      <w:r>
-        <w:rPr>
-          <w:lang w:val="en-US"/>
-        </w:rPr>
-        <w:t>n</w:t>
-      </w:r>
-      <w:r>
-        <w:rPr>
-          <w:lang w:val="en-US"/>
-        </w:rPr>
-        <w:t xml:space="preserve"> all threads are </w:t>
-      </w:r>
-      <w:r>
-        <w:rPr>
-          <w:lang w:val="en-US"/>
-        </w:rPr>
-        <w:t xml:space="preserve">terminated, the </w:t>
-      </w:r>
-      <w:proofErr w:type="spellStart"/>
-      <w:r>
-        <w:rPr>
-          <w:lang w:val="en-US"/>
-        </w:rPr>
-        <w:t>shared_ptr</w:t>
-      </w:r>
-      <w:proofErr w:type="spellEnd"/>
-      <w:r>
-        <w:rPr>
+          <w:sz w:val="24"/>
+          <w:szCs w:val="24"/>
           <w:lang w:val="en-US"/>
         </w:rPr>
         <w:t xml:space="preserve"> deletes itself. That makes it the perfect candidate for this question.</w:t>
@@ -846,6 +1014,29 @@
     <w:name w:val="Normal"/>
     <w:qFormat/>
   </w:style>
+  <w:style w:type="paragraph" w:styleId="Heading2">
+    <w:name w:val="heading 2"/>
+    <w:basedOn w:val="Normal"/>
+    <w:next w:val="Normal"/>
+    <w:link w:val="Heading2Char"/>
+    <w:uiPriority w:val="9"/>
+    <w:unhideWhenUsed/>
+    <w:qFormat/>
+    <w:rsid w:val="00EF1030"/>
+    <w:pPr>
+      <w:keepNext/>
+      <w:keepLines/>
+      <w:spacing w:before="40" w:after="0"/>
+      <w:outlineLvl w:val="1"/>
+    </w:pPr>
+    <w:rPr>
+      <w:rFonts w:asciiTheme="majorHAnsi" w:eastAsiaTheme="majorEastAsia" w:hAnsiTheme="majorHAnsi" w:cstheme="majorBidi"/>
+      <w:b/>
+      <w:color w:val="2F5496" w:themeColor="accent1" w:themeShade="BF"/>
+      <w:sz w:val="26"/>
+      <w:szCs w:val="26"/>
+    </w:rPr>
+  </w:style>
   <w:style w:type="character" w:default="1" w:styleId="DefaultParagraphFont">
     <w:name w:val="Default Paragraph Font"/>
     <w:uiPriority w:val="1"/>
@@ -872,6 +1063,20 @@
     <w:uiPriority w:val="99"/>
     <w:semiHidden/>
     <w:unhideWhenUsed/>
+  </w:style>
+  <w:style w:type="character" w:customStyle="1" w:styleId="Heading2Char">
+    <w:name w:val="Heading 2 Char"/>
+    <w:basedOn w:val="DefaultParagraphFont"/>
+    <w:link w:val="Heading2"/>
+    <w:uiPriority w:val="9"/>
+    <w:rsid w:val="00EF1030"/>
+    <w:rPr>
+      <w:rFonts w:asciiTheme="majorHAnsi" w:eastAsiaTheme="majorEastAsia" w:hAnsiTheme="majorHAnsi" w:cstheme="majorBidi"/>
+      <w:b/>
+      <w:color w:val="2F5496" w:themeColor="accent1" w:themeShade="BF"/>
+      <w:sz w:val="26"/>
+      <w:szCs w:val="26"/>
+    </w:rPr>
   </w:style>
 </w:styles>
 </file>

</xml_diff>